<commit_message>
removed unnecessary extra projects
</commit_message>
<xml_diff>
--- a/Disertation_Dumitrescu_Crisitan_Mihail.docx
+++ b/Disertation_Dumitrescu_Crisitan_Mihail.docx
@@ -4,6 +4,72 @@
   <w:body>
     <w:p>
       <w:pPr>
+        <w:spacing w:after="0" w:line="240" w:lineRule="auto"/>
+        <w:jc w:val="center"/>
+        <w:rPr>
+          <w:sz w:val="32"/>
+          <w:lang w:val="ro-RO"/>
+        </w:rPr>
+      </w:pPr>
+      <w:r>
+        <w:rPr>
+          <w:rFonts w:ascii="Times New Roman" w:hAnsi="Times New Roman" w:cs="Times New Roman"/>
+          <w:noProof/>
+          <w:sz w:val="32"/>
+          <w:szCs w:val="32"/>
+        </w:rPr>
+        <w:drawing>
+          <wp:inline distT="0" distB="0" distL="0" distR="0" wp14:anchorId="72F278F1" wp14:editId="09E4C9E2">
+            <wp:extent cx="1600200" cy="1135380"/>
+            <wp:effectExtent l="0" t="0" r="0" b="7620"/>
+            <wp:docPr id="754409194" name="Picture 1" descr="A logo with a blue and white design&#10;&#10;Description automatically generated with medium confidence"/>
+            <wp:cNvGraphicFramePr>
+              <a:graphicFrameLocks xmlns:a="http://schemas.openxmlformats.org/drawingml/2006/main" noChangeAspect="1"/>
+            </wp:cNvGraphicFramePr>
+            <a:graphic xmlns:a="http://schemas.openxmlformats.org/drawingml/2006/main">
+              <a:graphicData uri="http://schemas.openxmlformats.org/drawingml/2006/picture">
+                <pic:pic xmlns:pic="http://schemas.openxmlformats.org/drawingml/2006/picture">
+                  <pic:nvPicPr>
+                    <pic:cNvPr id="754409194" name="Picture 1" descr="A logo with a blue and white design&#10;&#10;Description automatically generated with medium confidence"/>
+                    <pic:cNvPicPr>
+                      <a:picLocks noChangeAspect="1" noChangeArrowheads="1"/>
+                    </pic:cNvPicPr>
+                  </pic:nvPicPr>
+                  <pic:blipFill>
+                    <a:blip r:embed="rId8" cstate="print">
+                      <a:extLst>
+                        <a:ext uri="{28A0092B-C50C-407E-A947-70E740481C1C}">
+                          <a14:useLocalDpi xmlns:a14="http://schemas.microsoft.com/office/drawing/2010/main" val="0"/>
+                        </a:ext>
+                      </a:extLst>
+                    </a:blip>
+                    <a:srcRect/>
+                    <a:stretch>
+                      <a:fillRect/>
+                    </a:stretch>
+                  </pic:blipFill>
+                  <pic:spPr bwMode="auto">
+                    <a:xfrm>
+                      <a:off x="0" y="0"/>
+                      <a:ext cx="1600200" cy="1135380"/>
+                    </a:xfrm>
+                    <a:prstGeom prst="rect">
+                      <a:avLst/>
+                    </a:prstGeom>
+                    <a:noFill/>
+                    <a:ln>
+                      <a:noFill/>
+                    </a:ln>
+                  </pic:spPr>
+                </pic:pic>
+              </a:graphicData>
+            </a:graphic>
+          </wp:inline>
+        </w:drawing>
+      </w:r>
+    </w:p>
+    <w:p>
+      <w:pPr>
         <w:spacing w:after="0" w:line="360" w:lineRule="auto"/>
         <w:ind w:firstLine="720"/>
         <w:jc w:val="center"/>
@@ -506,7 +572,7 @@
           <w:szCs w:val="24"/>
         </w:rPr>
         <w:sectPr>
-          <w:footerReference w:type="default" r:id="rId8"/>
+          <w:footerReference w:type="default" r:id="rId9"/>
           <w:pgSz w:w="12240" w:h="15840"/>
           <w:pgMar w:top="1440" w:right="1440" w:bottom="1440" w:left="1440" w:header="720" w:footer="720" w:gutter="0"/>
           <w:pgNumType w:start="0" w:chapStyle="1"/>
@@ -1806,7 +1872,7 @@
           <w:noProof/>
         </w:rPr>
         <w:sectPr>
-          <w:footerReference w:type="default" r:id="rId9"/>
+          <w:footerReference w:type="default" r:id="rId10"/>
           <w:pgSz w:w="12240" w:h="15840"/>
           <w:pgMar w:top="1440" w:right="1440" w:bottom="1440" w:left="1440" w:header="720" w:footer="720" w:gutter="0"/>
           <w:cols w:space="720"/>
@@ -2181,7 +2247,52 @@
           <w:rFonts w:ascii="Times New Roman" w:hAnsi="Times New Roman" w:cs="Times New Roman"/>
           <w:noProof/>
         </w:rPr>
-        <w:t>The structure of the dissertation goes as following: presenting the general structure of a financial institustion (ex: a bank), exposing the possible weak points of the structure from an IT prespective and presenting possible fixes for those problems. The text will be accompanied by example projects posted in the following repository :” REPO”, which will showcase the aforementioned weak points and fixes.</w:t>
+        <w:t>The structure of the dissertation goes as following: presenting the general structure of a financial institustion</w:t>
+      </w:r>
+      <w:r>
+        <w:rPr>
+          <w:rFonts w:ascii="Times New Roman" w:hAnsi="Times New Roman" w:cs="Times New Roman"/>
+          <w:noProof/>
+        </w:rPr>
+        <w:t xml:space="preserve"> - I will use the perspective of a bank -</w:t>
+      </w:r>
+      <w:r>
+        <w:rPr>
+          <w:rFonts w:ascii="Times New Roman" w:hAnsi="Times New Roman" w:cs="Times New Roman"/>
+          <w:noProof/>
+        </w:rPr>
+        <w:t>, exposing the possible weak points of the structure from an IT prespective and presenting possible fixes for those problems. The text will be accompanied by example projects posted in the following repository :</w:t>
+      </w:r>
+      <w:r>
+        <w:rPr>
+          <w:rFonts w:ascii="Times New Roman" w:hAnsi="Times New Roman" w:cs="Times New Roman"/>
+          <w:noProof/>
+        </w:rPr>
+        <w:t xml:space="preserve"> </w:t>
+      </w:r>
+      <w:r>
+        <w:rPr>
+          <w:rFonts w:ascii="Times New Roman" w:hAnsi="Times New Roman" w:cs="Times New Roman"/>
+          <w:noProof/>
+        </w:rPr>
+        <w:t>”</w:t>
+      </w:r>
+      <w:hyperlink r:id="rId11" w:history="1">
+        <w:r>
+          <w:rPr>
+            <w:rStyle w:val="Hyperlink"/>
+            <w:rFonts w:ascii="Times New Roman" w:hAnsi="Times New Roman" w:cs="Times New Roman"/>
+            <w:noProof/>
+          </w:rPr>
+          <w:t>https://github.com/lieautman/Dissertation</w:t>
+        </w:r>
+      </w:hyperlink>
+      <w:r>
+        <w:rPr>
+          <w:rFonts w:ascii="Times New Roman" w:hAnsi="Times New Roman" w:cs="Times New Roman"/>
+          <w:noProof/>
+        </w:rPr>
+        <w:t>”, which will showcase the aforementioned weak points and fixes.</w:t>
       </w:r>
     </w:p>
     <w:p>
@@ -2443,7 +2554,19 @@
         <w:rPr>
           <w:rFonts w:ascii="Times New Roman" w:hAnsi="Times New Roman" w:cs="Times New Roman"/>
         </w:rPr>
-        <w:t xml:space="preserve"> Such data shall always be as protected as possible. Keeping backups will lead to an easy recovery in case of emergency. They also allow for minimization of risk.</w:t>
+        <w:t xml:space="preserve"> Such data shall always be as protected as possible. Keeping backups will lead to an eas</w:t>
+      </w:r>
+      <w:r>
+        <w:rPr>
+          <w:rFonts w:ascii="Times New Roman" w:hAnsi="Times New Roman" w:cs="Times New Roman"/>
+        </w:rPr>
+        <w:t>ier</w:t>
+      </w:r>
+      <w:r>
+        <w:rPr>
+          <w:rFonts w:ascii="Times New Roman" w:hAnsi="Times New Roman" w:cs="Times New Roman"/>
+        </w:rPr>
+        <w:t xml:space="preserve"> recovery in case of emergency. They also allow for minimization of risk.</w:t>
       </w:r>
     </w:p>
     <w:p>
@@ -2458,7 +2581,7 @@
         <w:rPr>
           <w:rFonts w:ascii="Times New Roman" w:hAnsi="Times New Roman" w:cs="Times New Roman"/>
         </w:rPr>
-        <w:t>-- another one or two points about database security</w:t>
+        <w:t>When deciding on what database to use for any organization, there are a few questions we need to ask ourselves: what kind of database do we want? – structured or unstructured, SQL or non-SQL; what is the expected support for such a database? – making a contract with the creators of the database or just using a very popular database that will not be out of support soon; and what are the particular advantages of using a certain database? – some databases allow faster writes or faster reads, other databases allow greater data security through versioning and many other features.</w:t>
       </w:r>
     </w:p>
     <w:p>
@@ -2473,7 +2596,60 @@
         <w:rPr>
           <w:rFonts w:ascii="Times New Roman" w:hAnsi="Times New Roman" w:cs="Times New Roman"/>
         </w:rPr>
+        <w:t xml:space="preserve">Here we can also talk about cloud databases which can help with the </w:t>
+      </w:r>
+      <w:r>
+        <w:rPr>
+          <w:rFonts w:ascii="Times New Roman" w:hAnsi="Times New Roman" w:cs="Times New Roman"/>
+        </w:rPr>
+        <w:t>security but</w:t>
+      </w:r>
+      <w:r>
+        <w:rPr>
+          <w:rFonts w:ascii="Times New Roman" w:hAnsi="Times New Roman" w:cs="Times New Roman"/>
+        </w:rPr>
+        <w:t xml:space="preserve"> have two inherent disadvantages: the data </w:t>
+      </w:r>
+      <w:proofErr w:type="gramStart"/>
+      <w:r>
+        <w:rPr>
+          <w:rFonts w:ascii="Times New Roman" w:hAnsi="Times New Roman" w:cs="Times New Roman"/>
+        </w:rPr>
+        <w:t>has to</w:t>
+      </w:r>
+      <w:proofErr w:type="gramEnd"/>
+      <w:r>
+        <w:rPr>
+          <w:rFonts w:ascii="Times New Roman" w:hAnsi="Times New Roman" w:cs="Times New Roman"/>
+        </w:rPr>
+        <w:t xml:space="preserve"> travel through an unsecure tunnel, the internet which has its own solutions such as VPN’s and the data is now in the possession of a third party that </w:t>
+      </w:r>
+      <w:r>
+        <w:rPr>
+          <w:rFonts w:ascii="Times New Roman" w:hAnsi="Times New Roman" w:cs="Times New Roman"/>
+        </w:rPr>
+        <w:t>may or may not be trusted.</w:t>
+      </w:r>
+    </w:p>
+    <w:p>
+      <w:pPr>
+        <w:spacing w:line="360" w:lineRule="auto"/>
+        <w:ind w:firstLine="720"/>
+        <w:rPr>
+          <w:rFonts w:ascii="Times New Roman" w:hAnsi="Times New Roman" w:cs="Times New Roman"/>
+        </w:rPr>
+      </w:pPr>
+      <w:r>
+        <w:rPr>
+          <w:rFonts w:ascii="Times New Roman" w:hAnsi="Times New Roman" w:cs="Times New Roman"/>
+        </w:rPr>
         <w:t>-- (here I can link with the idea of the app)</w:t>
+      </w:r>
+      <w:r>
+        <w:rPr>
+          <w:rFonts w:ascii="Times New Roman" w:hAnsi="Times New Roman" w:cs="Times New Roman"/>
+        </w:rPr>
+        <w:t xml:space="preserve"> – In the app created for this paper, I have used a local SQL database, thus minimizing the risks associated, but the risk can also be insured or accepted.</w:t>
       </w:r>
     </w:p>
     <w:p>
@@ -2624,6 +2800,7 @@
         <w:rPr>
           <w:rFonts w:ascii="Times New Roman" w:hAnsi="Times New Roman" w:cs="Times New Roman"/>
         </w:rPr>
+        <w:lastRenderedPageBreak/>
         <w:t>When dealing with sensitive data, not only the access points, but the mode of transfer must also be secure. A secure network is not only maintained and guarded physically; it also must be maintained logically.</w:t>
       </w:r>
     </w:p>
@@ -2675,19 +2852,146 @@
         <w:rPr>
           <w:rFonts w:ascii="Times New Roman" w:hAnsi="Times New Roman" w:cs="Times New Roman"/>
         </w:rPr>
-        <w:t xml:space="preserve">There can also be layers of security, in the forms of DeMilitarized Zones (DMZ </w:t>
-      </w:r>
-      <w:r>
-        <w:rPr>
-          <w:rFonts w:ascii="Times New Roman" w:hAnsi="Times New Roman" w:cs="Times New Roman"/>
-        </w:rPr>
-        <w:t>--</w:t>
-      </w:r>
-      <w:r>
-        <w:rPr>
-          <w:rFonts w:ascii="Times New Roman" w:hAnsi="Times New Roman" w:cs="Times New Roman"/>
-        </w:rPr>
-        <w:t xml:space="preserve"> add source) with ever-more restrictive firewall rules.</w:t>
+        <w:t xml:space="preserve">There can also be layers of security, in the </w:t>
+      </w:r>
+      <w:r>
+        <w:rPr>
+          <w:rFonts w:ascii="Times New Roman" w:hAnsi="Times New Roman" w:cs="Times New Roman"/>
+        </w:rPr>
+        <w:t>form</w:t>
+      </w:r>
+      <w:r>
+        <w:rPr>
+          <w:rFonts w:ascii="Times New Roman" w:hAnsi="Times New Roman" w:cs="Times New Roman"/>
+        </w:rPr>
+        <w:t xml:space="preserve"> of DeMilitarized Zones</w:t>
+      </w:r>
+      <w:r>
+        <w:rPr>
+          <w:rFonts w:ascii="Times New Roman" w:hAnsi="Times New Roman" w:cs="Times New Roman"/>
+        </w:rPr>
+        <w:t>, DMZ</w:t>
+      </w:r>
+      <w:sdt>
+        <w:sdtPr>
+          <w:rPr>
+            <w:rFonts w:ascii="Times New Roman" w:hAnsi="Times New Roman" w:cs="Times New Roman"/>
+          </w:rPr>
+          <w:id w:val="-242960990"/>
+          <w:citation/>
+        </w:sdtPr>
+        <w:sdtContent>
+          <w:r>
+            <w:rPr>
+              <w:rFonts w:ascii="Times New Roman" w:hAnsi="Times New Roman" w:cs="Times New Roman"/>
+            </w:rPr>
+            <w:fldChar w:fldCharType="begin"/>
+          </w:r>
+          <w:r>
+            <w:rPr>
+              <w:rFonts w:ascii="Times New Roman" w:hAnsi="Times New Roman" w:cs="Times New Roman"/>
+            </w:rPr>
+            <w:instrText xml:space="preserve"> CITATION Dep20 \l 1033 </w:instrText>
+          </w:r>
+          <w:r>
+            <w:rPr>
+              <w:rFonts w:ascii="Times New Roman" w:hAnsi="Times New Roman" w:cs="Times New Roman"/>
+            </w:rPr>
+            <w:fldChar w:fldCharType="separate"/>
+          </w:r>
+          <w:r>
+            <w:rPr>
+              <w:rFonts w:ascii="Times New Roman" w:hAnsi="Times New Roman" w:cs="Times New Roman"/>
+              <w:noProof/>
+            </w:rPr>
+            <w:t xml:space="preserve"> </w:t>
+          </w:r>
+          <w:r>
+            <w:rPr>
+              <w:rFonts w:ascii="Times New Roman" w:hAnsi="Times New Roman" w:cs="Times New Roman"/>
+              <w:noProof/>
+            </w:rPr>
+            <w:t>[3]</w:t>
+          </w:r>
+          <w:r>
+            <w:rPr>
+              <w:rFonts w:ascii="Times New Roman" w:hAnsi="Times New Roman" w:cs="Times New Roman"/>
+            </w:rPr>
+            <w:fldChar w:fldCharType="end"/>
+          </w:r>
+        </w:sdtContent>
+      </w:sdt>
+      <w:r>
+        <w:rPr>
+          <w:rFonts w:ascii="Times New Roman" w:hAnsi="Times New Roman" w:cs="Times New Roman"/>
+        </w:rPr>
+        <w:t>,</w:t>
+      </w:r>
+      <w:r>
+        <w:rPr>
+          <w:rFonts w:ascii="Times New Roman" w:hAnsi="Times New Roman" w:cs="Times New Roman"/>
+        </w:rPr>
+        <w:t xml:space="preserve"> with ever-more restrictive firewall rules.</w:t>
+      </w:r>
+      <w:r>
+        <w:rPr>
+          <w:rFonts w:ascii="Times New Roman" w:hAnsi="Times New Roman" w:cs="Times New Roman"/>
+        </w:rPr>
+        <w:t xml:space="preserve"> And Virtual LAN</w:t>
+      </w:r>
+      <w:r>
+        <w:rPr>
+          <w:rFonts w:ascii="Times New Roman" w:hAnsi="Times New Roman" w:cs="Times New Roman"/>
+        </w:rPr>
+        <w:t xml:space="preserve"> </w:t>
+      </w:r>
+      <w:sdt>
+        <w:sdtPr>
+          <w:rPr>
+            <w:rFonts w:ascii="Times New Roman" w:hAnsi="Times New Roman" w:cs="Times New Roman"/>
+          </w:rPr>
+          <w:id w:val="634451450"/>
+          <w:citation/>
+        </w:sdtPr>
+        <w:sdtContent>
+          <w:r>
+            <w:rPr>
+              <w:rFonts w:ascii="Times New Roman" w:hAnsi="Times New Roman" w:cs="Times New Roman"/>
+            </w:rPr>
+            <w:fldChar w:fldCharType="begin"/>
+          </w:r>
+          <w:r>
+            <w:rPr>
+              <w:rFonts w:ascii="Times New Roman" w:hAnsi="Times New Roman" w:cs="Times New Roman"/>
+            </w:rPr>
+            <w:instrText xml:space="preserve"> CITATION IEE98 \l 1033 </w:instrText>
+          </w:r>
+          <w:r>
+            <w:rPr>
+              <w:rFonts w:ascii="Times New Roman" w:hAnsi="Times New Roman" w:cs="Times New Roman"/>
+            </w:rPr>
+            <w:fldChar w:fldCharType="separate"/>
+          </w:r>
+          <w:r>
+            <w:rPr>
+              <w:rFonts w:ascii="Times New Roman" w:hAnsi="Times New Roman" w:cs="Times New Roman"/>
+              <w:noProof/>
+            </w:rPr>
+            <w:t>[4]</w:t>
+          </w:r>
+          <w:r>
+            <w:rPr>
+              <w:rFonts w:ascii="Times New Roman" w:hAnsi="Times New Roman" w:cs="Times New Roman"/>
+            </w:rPr>
+            <w:fldChar w:fldCharType="end"/>
+          </w:r>
+        </w:sdtContent>
+      </w:sdt>
+      <w:r>
+        <w:rPr>
+          <w:rFonts w:ascii="Times New Roman" w:hAnsi="Times New Roman" w:cs="Times New Roman"/>
+        </w:rPr>
+        <w:t xml:space="preserve"> solutions that will lead to a more secure network.</w:t>
       </w:r>
     </w:p>
     <w:p>
@@ -2702,7 +3006,6 @@
         <w:rPr>
           <w:rFonts w:ascii="Times New Roman" w:hAnsi="Times New Roman" w:cs="Times New Roman"/>
         </w:rPr>
-        <w:lastRenderedPageBreak/>
         <w:t>With this subchapter, we can start painting a more holistic picture of an organization.</w:t>
       </w:r>
       <w:r>
@@ -2812,7 +3115,41 @@
           <w:rFonts w:ascii="Times New Roman" w:hAnsi="Times New Roman" w:cs="Times New Roman"/>
           <w:noProof/>
         </w:rPr>
+        <w:t>There are three main systems that are interfacing with the client of a financial institution. There is proprietary hardware facing the client, such as atms and pos-es, there is proprietary software such as websites of said financial institution and there are third party software and hardware facing the client such as network equipment in a subsidiary.</w:t>
+      </w:r>
+    </w:p>
+    <w:p>
+      <w:pPr>
+        <w:spacing w:after="0" w:line="360" w:lineRule="auto"/>
+        <w:ind w:firstLine="720"/>
+        <w:rPr>
+          <w:rFonts w:ascii="Times New Roman" w:hAnsi="Times New Roman" w:cs="Times New Roman"/>
+          <w:noProof/>
+        </w:rPr>
+      </w:pPr>
+    </w:p>
+    <w:p>
+      <w:pPr>
+        <w:spacing w:after="0" w:line="360" w:lineRule="auto"/>
+        <w:ind w:firstLine="720"/>
+        <w:rPr>
+          <w:rFonts w:ascii="Times New Roman" w:hAnsi="Times New Roman" w:cs="Times New Roman"/>
+          <w:noProof/>
+        </w:rPr>
+      </w:pPr>
+      <w:r>
+        <w:rPr>
+          <w:rFonts w:ascii="Times New Roman" w:hAnsi="Times New Roman" w:cs="Times New Roman"/>
+          <w:noProof/>
+        </w:rPr>
         <w:t>--talk about hardware facing clients such as atms</w:t>
+      </w:r>
+      <w:r>
+        <w:rPr>
+          <w:rFonts w:ascii="Times New Roman" w:hAnsi="Times New Roman" w:cs="Times New Roman"/>
+          <w:noProof/>
+        </w:rPr>
+        <w:t xml:space="preserve"> – the atms and pos-es have failsafes and are monitored (atms are atached to a subsidiary with security personnel nearby, and pos-es should have self destruct and monitoring measures to ensure safety.)</w:t>
       </w:r>
     </w:p>
     <w:p>
@@ -2876,6 +3213,7 @@
           <w:rFonts w:ascii="Times New Roman" w:hAnsi="Times New Roman" w:cs="Times New Roman"/>
           <w:noProof/>
         </w:rPr>
+        <w:lastRenderedPageBreak/>
         <w:t>Chapter 2.3 – Ways most employees of a financial institustion interact with it</w:t>
       </w:r>
       <w:bookmarkEnd w:id="5"/>
@@ -2894,8 +3232,179 @@
           <w:rFonts w:ascii="Times New Roman" w:hAnsi="Times New Roman" w:cs="Times New Roman"/>
           <w:noProof/>
         </w:rPr>
-        <w:t>--study that most attacks come from within</w:t>
-      </w:r>
+        <w:t xml:space="preserve">Altohw IBM </w:t>
+      </w:r>
+      <w:r>
+        <w:rPr>
+          <w:rFonts w:ascii="Times New Roman" w:hAnsi="Times New Roman" w:cs="Times New Roman"/>
+          <w:noProof/>
+        </w:rPr>
+        <w:t>X-Force Threat Intelligence Index 2024</w:t>
+      </w:r>
+      <w:r>
+        <w:rPr>
+          <w:rFonts w:ascii="Times New Roman" w:hAnsi="Times New Roman" w:cs="Times New Roman"/>
+          <w:noProof/>
+        </w:rPr>
+        <w:t xml:space="preserve"> </w:t>
+      </w:r>
+      <w:sdt>
+        <w:sdtPr>
+          <w:rPr>
+            <w:rFonts w:ascii="Times New Roman" w:hAnsi="Times New Roman" w:cs="Times New Roman"/>
+            <w:noProof/>
+          </w:rPr>
+          <w:id w:val="-1274541580"/>
+          <w:citation/>
+        </w:sdtPr>
+        <w:sdtContent>
+          <w:r>
+            <w:rPr>
+              <w:rFonts w:ascii="Times New Roman" w:hAnsi="Times New Roman" w:cs="Times New Roman"/>
+              <w:noProof/>
+            </w:rPr>
+            <w:fldChar w:fldCharType="begin"/>
+          </w:r>
+          <w:r>
+            <w:rPr>
+              <w:rFonts w:ascii="Times New Roman" w:hAnsi="Times New Roman" w:cs="Times New Roman"/>
+              <w:noProof/>
+            </w:rPr>
+            <w:instrText xml:space="preserve"> CITATION IBM24 \l 1033 </w:instrText>
+          </w:r>
+          <w:r>
+            <w:rPr>
+              <w:rFonts w:ascii="Times New Roman" w:hAnsi="Times New Roman" w:cs="Times New Roman"/>
+              <w:noProof/>
+            </w:rPr>
+            <w:fldChar w:fldCharType="separate"/>
+          </w:r>
+          <w:r>
+            <w:rPr>
+              <w:rFonts w:ascii="Times New Roman" w:hAnsi="Times New Roman" w:cs="Times New Roman"/>
+              <w:noProof/>
+            </w:rPr>
+            <w:t>[5]</w:t>
+          </w:r>
+          <w:r>
+            <w:rPr>
+              <w:rFonts w:ascii="Times New Roman" w:hAnsi="Times New Roman" w:cs="Times New Roman"/>
+              <w:noProof/>
+            </w:rPr>
+            <w:fldChar w:fldCharType="end"/>
+          </w:r>
+        </w:sdtContent>
+      </w:sdt>
+      <w:r>
+        <w:rPr>
+          <w:rFonts w:ascii="Times New Roman" w:hAnsi="Times New Roman" w:cs="Times New Roman"/>
+          <w:noProof/>
+        </w:rPr>
+        <w:t xml:space="preserve"> a</w:t>
+      </w:r>
+      <w:r>
+        <w:rPr>
+          <w:rFonts w:ascii="Times New Roman" w:hAnsi="Times New Roman" w:cs="Times New Roman"/>
+          <w:noProof/>
+        </w:rPr>
+        <w:t>t</w:t>
+      </w:r>
+      <w:r>
+        <w:rPr>
+          <w:rFonts w:ascii="Times New Roman" w:hAnsi="Times New Roman" w:cs="Times New Roman"/>
+          <w:noProof/>
+        </w:rPr>
+        <w:t xml:space="preserve"> page 9 say the phishing attacks </w:t>
+      </w:r>
+      <w:r>
+        <w:rPr>
+          <w:rFonts w:ascii="Times New Roman" w:hAnsi="Times New Roman" w:cs="Times New Roman"/>
+          <w:noProof/>
+        </w:rPr>
+        <w:t>have come down, it is a reflection of the continued adoption of phishing mitigation techniques.</w:t>
+      </w:r>
+      <w:r>
+        <w:rPr>
+          <w:rFonts w:ascii="Times New Roman" w:hAnsi="Times New Roman" w:cs="Times New Roman"/>
+          <w:noProof/>
+        </w:rPr>
+        <w:t xml:space="preserve"> In 2016, the same research said that almoust 60% of the attacks come from within a company.</w:t>
+      </w:r>
+    </w:p>
+    <w:p>
+      <w:pPr>
+        <w:pStyle w:val="ListParagraph"/>
+        <w:numPr>
+          <w:ilvl w:val="0"/>
+          <w:numId w:val="9"/>
+        </w:numPr>
+        <w:spacing w:after="0" w:line="360" w:lineRule="auto"/>
+        <w:rPr>
+          <w:rFonts w:ascii="Times New Roman" w:hAnsi="Times New Roman" w:cs="Times New Roman"/>
+          <w:noProof/>
+        </w:rPr>
+      </w:pPr>
+      <w:r>
+        <w:rPr>
+          <w:rFonts w:ascii="Times New Roman" w:hAnsi="Times New Roman" w:cs="Times New Roman"/>
+          <w:noProof/>
+        </w:rPr>
+        <w:t>Reread this</w:t>
+      </w:r>
+    </w:p>
+    <w:p>
+      <w:pPr>
+        <w:spacing w:after="0" w:line="360" w:lineRule="auto"/>
+        <w:ind w:firstLine="720"/>
+        <w:rPr>
+          <w:rFonts w:ascii="Times New Roman" w:hAnsi="Times New Roman" w:cs="Times New Roman"/>
+          <w:noProof/>
+        </w:rPr>
+      </w:pPr>
+      <w:r>
+        <w:rPr>
+          <w:rFonts w:ascii="Times New Roman" w:hAnsi="Times New Roman" w:cs="Times New Roman"/>
+          <w:noProof/>
+        </w:rPr>
+        <w:t>To mitigate</w:t>
+      </w:r>
+      <w:r>
+        <w:rPr>
+          <w:rFonts w:ascii="Times New Roman" w:hAnsi="Times New Roman" w:cs="Times New Roman"/>
+          <w:noProof/>
+        </w:rPr>
+        <w:t xml:space="preserve"> this kind of problems, there have to exist protocols and training</w:t>
+      </w:r>
+    </w:p>
+    <w:p>
+      <w:pPr>
+        <w:spacing w:after="0" w:line="360" w:lineRule="auto"/>
+        <w:ind w:firstLine="720"/>
+        <w:rPr>
+          <w:rFonts w:ascii="Times New Roman" w:hAnsi="Times New Roman" w:cs="Times New Roman"/>
+          <w:noProof/>
+        </w:rPr>
+      </w:pPr>
+    </w:p>
+    <w:p>
+      <w:pPr>
+        <w:spacing w:after="0" w:line="360" w:lineRule="auto"/>
+        <w:ind w:firstLine="720"/>
+        <w:rPr>
+          <w:rFonts w:ascii="Times New Roman" w:hAnsi="Times New Roman" w:cs="Times New Roman"/>
+          <w:noProof/>
+        </w:rPr>
+      </w:pPr>
+    </w:p>
+    <w:p>
+      <w:pPr>
+        <w:spacing w:after="0" w:line="360" w:lineRule="auto"/>
+        <w:ind w:firstLine="720"/>
+        <w:rPr>
+          <w:rFonts w:ascii="Times New Roman" w:hAnsi="Times New Roman" w:cs="Times New Roman"/>
+          <w:noProof/>
+        </w:rPr>
+      </w:pPr>
     </w:p>
     <w:p>
       <w:pPr>
@@ -3217,7 +3726,7 @@
               <w:rFonts w:ascii="Times New Roman" w:hAnsi="Times New Roman" w:cs="Times New Roman"/>
               <w:noProof/>
             </w:rPr>
-            <w:t>[3]</w:t>
+            <w:t>[5]</w:t>
           </w:r>
           <w:r>
             <w:rPr>
@@ -3981,8 +4490,8 @@
     </w:p>
     <w:bookmarkStart w:id="15" w:name="_Bibliografie" w:displacedByCustomXml="next"/>
     <w:bookmarkEnd w:id="15" w:displacedByCustomXml="next"/>
-    <w:bookmarkStart w:id="16" w:name="_Toc106881130" w:displacedByCustomXml="next"/>
-    <w:bookmarkStart w:id="17" w:name="_Toc156336243" w:displacedByCustomXml="next"/>
+    <w:bookmarkStart w:id="16" w:name="_Toc156336243" w:displacedByCustomXml="next"/>
+    <w:bookmarkStart w:id="17" w:name="_Toc106881130" w:displacedByCustomXml="next"/>
     <w:bookmarkStart w:id="18" w:name="_Hlk155030900" w:displacedByCustomXml="next"/>
     <w:sdt>
       <w:sdtPr>
@@ -4026,7 +4535,7 @@
             </w:rPr>
             <w:t>Bibliogra</w:t>
           </w:r>
-          <w:bookmarkEnd w:id="16"/>
+          <w:bookmarkEnd w:id="17"/>
           <w:r>
             <w:rPr>
               <w:rFonts w:ascii="Times New Roman" w:hAnsi="Times New Roman" w:cs="Times New Roman"/>
@@ -4049,7 +4558,7 @@
             </w:rPr>
             <w:t>y</w:t>
           </w:r>
-          <w:bookmarkEnd w:id="17"/>
+          <w:bookmarkEnd w:id="16"/>
         </w:p>
         <w:sdt>
           <w:sdtPr>
@@ -4111,7 +4620,7 @@
               </w:tblGrid>
               <w:tr>
                 <w:trPr>
-                  <w:divId w:val="636959337"/>
+                  <w:divId w:val="1742867567"/>
                   <w:tblCellSpacing w:w="15" w:type="dxa"/>
                 </w:trPr>
                 <w:tc>
@@ -4159,7 +4668,7 @@
               </w:tr>
               <w:tr>
                 <w:trPr>
-                  <w:divId w:val="636959337"/>
+                  <w:divId w:val="1742867567"/>
                   <w:tblCellSpacing w:w="15" w:type="dxa"/>
                 </w:trPr>
                 <w:tc>
@@ -4209,7 +4718,7 @@
               </w:tr>
               <w:tr>
                 <w:trPr>
-                  <w:divId w:val="636959337"/>
+                  <w:divId w:val="1742867567"/>
                   <w:tblCellSpacing w:w="15" w:type="dxa"/>
                 </w:trPr>
                 <w:tc>
@@ -4252,6 +4761,106 @@
                         <w:noProof/>
                         <w:lang w:val="ro-RO"/>
                       </w:rPr>
+                      <w:t>Department of Homeland Security USA, „Archive of "Control System Security DMZ",” Department of Homeland Security USA, 9 May 2020. [Interactiv]. Available: https://web.archive.org/web/20200609134629/https://www.us-cert.gov/ics/Control_System_Security_DMZ-Definition.html. [Accesat 2 February 2024].</w:t>
+                    </w:r>
+                  </w:p>
+                </w:tc>
+              </w:tr>
+              <w:tr>
+                <w:trPr>
+                  <w:divId w:val="1742867567"/>
+                  <w:tblCellSpacing w:w="15" w:type="dxa"/>
+                </w:trPr>
+                <w:tc>
+                  <w:tcPr>
+                    <w:tcW w:w="50" w:type="pct"/>
+                    <w:hideMark/>
+                  </w:tcPr>
+                  <w:p>
+                    <w:pPr>
+                      <w:pStyle w:val="Bibliography"/>
+                      <w:rPr>
+                        <w:noProof/>
+                        <w:lang w:val="ro-RO"/>
+                      </w:rPr>
+                    </w:pPr>
+                    <w:r>
+                      <w:rPr>
+                        <w:noProof/>
+                        <w:lang w:val="ro-RO"/>
+                      </w:rPr>
+                      <w:t xml:space="preserve">[4] </w:t>
+                    </w:r>
+                  </w:p>
+                </w:tc>
+                <w:tc>
+                  <w:tcPr>
+                    <w:tcW w:w="0" w:type="auto"/>
+                    <w:hideMark/>
+                  </w:tcPr>
+                  <w:p>
+                    <w:pPr>
+                      <w:pStyle w:val="Bibliography"/>
+                      <w:rPr>
+                        <w:noProof/>
+                        <w:lang w:val="ro-RO"/>
+                      </w:rPr>
+                    </w:pPr>
+                    <w:r>
+                      <w:rPr>
+                        <w:noProof/>
+                        <w:lang w:val="ro-RO"/>
+                      </w:rPr>
+                      <w:t>IEEE, „802.1Q-1998 - IEEE Standards for Local and Metropolitan Area Networks: Virtual Bridged Local Area Networks,” IEEE, 1 1 1998. [Interactiv]. Available: https://ieeexplore.ieee.org/document/753056. [Accesat 24 2 2024].</w:t>
+                    </w:r>
+                  </w:p>
+                </w:tc>
+              </w:tr>
+              <w:tr>
+                <w:trPr>
+                  <w:divId w:val="1742867567"/>
+                  <w:tblCellSpacing w:w="15" w:type="dxa"/>
+                </w:trPr>
+                <w:tc>
+                  <w:tcPr>
+                    <w:tcW w:w="50" w:type="pct"/>
+                    <w:hideMark/>
+                  </w:tcPr>
+                  <w:p>
+                    <w:pPr>
+                      <w:pStyle w:val="Bibliography"/>
+                      <w:rPr>
+                        <w:noProof/>
+                        <w:lang w:val="ro-RO"/>
+                      </w:rPr>
+                    </w:pPr>
+                    <w:r>
+                      <w:rPr>
+                        <w:noProof/>
+                        <w:lang w:val="ro-RO"/>
+                      </w:rPr>
+                      <w:t xml:space="preserve">[5] </w:t>
+                    </w:r>
+                  </w:p>
+                </w:tc>
+                <w:tc>
+                  <w:tcPr>
+                    <w:tcW w:w="0" w:type="auto"/>
+                    <w:hideMark/>
+                  </w:tcPr>
+                  <w:p>
+                    <w:pPr>
+                      <w:pStyle w:val="Bibliography"/>
+                      <w:rPr>
+                        <w:noProof/>
+                        <w:lang w:val="ro-RO"/>
+                      </w:rPr>
+                    </w:pPr>
+                    <w:r>
+                      <w:rPr>
+                        <w:noProof/>
+                        <w:lang w:val="ro-RO"/>
+                      </w:rPr>
                       <w:t>I. S. P. S. Erez Yallon, „OWASP API Security Top 10,” 2023. [Interactiv]. Available: https://owasp.org/API-Security/editions/2023/en/0x11-t10/. [Accesat 13 01 2024].</w:t>
                     </w:r>
                   </w:p>
@@ -4260,7 +4869,7 @@
             </w:tbl>
             <w:p>
               <w:pPr>
-                <w:divId w:val="636959337"/>
+                <w:divId w:val="1742867567"/>
                 <w:rPr>
                   <w:rFonts w:eastAsia="Times New Roman"/>
                   <w:noProof/>
@@ -4652,6 +5261,178 @@
           </w:p>
         </w:tc>
       </w:tr>
+      <w:tr>
+        <w:tc>
+          <w:tcPr>
+            <w:tcW w:w="1430" w:type="dxa"/>
+          </w:tcPr>
+          <w:p>
+            <w:pPr>
+              <w:spacing w:line="360" w:lineRule="auto"/>
+              <w:ind w:firstLine="720"/>
+              <w:rPr>
+                <w:rFonts w:ascii="Times New Roman" w:hAnsi="Times New Roman" w:cs="Times New Roman"/>
+                <w:i/>
+                <w:iCs/>
+                <w:sz w:val="24"/>
+                <w:szCs w:val="24"/>
+                <w:lang w:val="ro-RO"/>
+              </w:rPr>
+            </w:pPr>
+            <w:r>
+              <w:rPr>
+                <w:rFonts w:ascii="Times New Roman" w:hAnsi="Times New Roman" w:cs="Times New Roman"/>
+                <w:i/>
+                <w:iCs/>
+                <w:sz w:val="24"/>
+                <w:szCs w:val="24"/>
+              </w:rPr>
+              <w:t>LAN</w:t>
+            </w:r>
+          </w:p>
+        </w:tc>
+        <w:tc>
+          <w:tcPr>
+            <w:tcW w:w="7920" w:type="dxa"/>
+          </w:tcPr>
+          <w:p>
+            <w:pPr>
+              <w:spacing w:line="360" w:lineRule="auto"/>
+              <w:ind w:firstLine="720"/>
+              <w:rPr>
+                <w:rFonts w:ascii="Times New Roman" w:hAnsi="Times New Roman" w:cs="Times New Roman"/>
+                <w:sz w:val="24"/>
+                <w:szCs w:val="24"/>
+                <w:lang w:val="ro-RO"/>
+              </w:rPr>
+            </w:pPr>
+            <w:r>
+              <w:rPr>
+                <w:rFonts w:ascii="Times New Roman" w:hAnsi="Times New Roman" w:cs="Times New Roman"/>
+                <w:sz w:val="24"/>
+                <w:szCs w:val="24"/>
+                <w:lang w:val="ro-RO"/>
+              </w:rPr>
+              <w:t>Local Area Network</w:t>
+            </w:r>
+          </w:p>
+        </w:tc>
+      </w:tr>
+      <w:tr>
+        <w:tc>
+          <w:tcPr>
+            <w:tcW w:w="1430" w:type="dxa"/>
+          </w:tcPr>
+          <w:p>
+            <w:pPr>
+              <w:spacing w:line="360" w:lineRule="auto"/>
+              <w:ind w:firstLine="720"/>
+              <w:rPr>
+                <w:rFonts w:ascii="Times New Roman" w:hAnsi="Times New Roman" w:cs="Times New Roman"/>
+                <w:i/>
+                <w:iCs/>
+                <w:sz w:val="24"/>
+                <w:szCs w:val="24"/>
+                <w:lang w:val="ro-RO"/>
+              </w:rPr>
+            </w:pPr>
+            <w:r>
+              <w:rPr>
+                <w:rFonts w:ascii="Times New Roman" w:hAnsi="Times New Roman" w:cs="Times New Roman"/>
+                <w:i/>
+                <w:iCs/>
+                <w:sz w:val="24"/>
+                <w:szCs w:val="24"/>
+                <w:lang w:val="ro-RO"/>
+              </w:rPr>
+              <w:t>SQL</w:t>
+            </w:r>
+          </w:p>
+        </w:tc>
+        <w:tc>
+          <w:tcPr>
+            <w:tcW w:w="7920" w:type="dxa"/>
+          </w:tcPr>
+          <w:p>
+            <w:pPr>
+              <w:spacing w:line="360" w:lineRule="auto"/>
+              <w:ind w:firstLine="720"/>
+              <w:rPr>
+                <w:rFonts w:ascii="Times New Roman" w:hAnsi="Times New Roman" w:cs="Times New Roman"/>
+                <w:sz w:val="24"/>
+                <w:szCs w:val="24"/>
+                <w:lang w:val="ro-RO"/>
+              </w:rPr>
+            </w:pPr>
+            <w:r>
+              <w:rPr>
+                <w:rFonts w:ascii="Times New Roman" w:hAnsi="Times New Roman" w:cs="Times New Roman"/>
+                <w:sz w:val="24"/>
+                <w:szCs w:val="24"/>
+                <w:lang w:val="ro-RO"/>
+              </w:rPr>
+              <w:t>Structured Query Language (databse type/language)</w:t>
+            </w:r>
+          </w:p>
+        </w:tc>
+      </w:tr>
+      <w:tr>
+        <w:tc>
+          <w:tcPr>
+            <w:tcW w:w="1430" w:type="dxa"/>
+          </w:tcPr>
+          <w:p>
+            <w:pPr>
+              <w:spacing w:line="360" w:lineRule="auto"/>
+              <w:ind w:firstLine="720"/>
+              <w:rPr>
+                <w:rFonts w:ascii="Times New Roman" w:hAnsi="Times New Roman" w:cs="Times New Roman"/>
+                <w:i/>
+                <w:iCs/>
+                <w:sz w:val="24"/>
+                <w:szCs w:val="24"/>
+                <w:lang w:val="ro-RO"/>
+              </w:rPr>
+            </w:pPr>
+            <w:r>
+              <w:rPr>
+                <w:rFonts w:ascii="Times New Roman" w:hAnsi="Times New Roman" w:cs="Times New Roman"/>
+                <w:i/>
+                <w:iCs/>
+                <w:sz w:val="24"/>
+                <w:szCs w:val="24"/>
+              </w:rPr>
+              <w:t>VPN</w:t>
+            </w:r>
+          </w:p>
+        </w:tc>
+        <w:tc>
+          <w:tcPr>
+            <w:tcW w:w="7920" w:type="dxa"/>
+          </w:tcPr>
+          <w:p>
+            <w:pPr>
+              <w:spacing w:line="360" w:lineRule="auto"/>
+              <w:ind w:firstLine="720"/>
+              <w:rPr>
+                <w:rFonts w:ascii="Times New Roman" w:hAnsi="Times New Roman" w:cs="Times New Roman"/>
+                <w:sz w:val="24"/>
+                <w:szCs w:val="24"/>
+                <w:lang w:val="ro-RO"/>
+              </w:rPr>
+            </w:pPr>
+            <w:r>
+              <w:rPr>
+                <w:rFonts w:ascii="Times New Roman" w:hAnsi="Times New Roman" w:cs="Times New Roman"/>
+                <w:sz w:val="24"/>
+                <w:szCs w:val="24"/>
+                <w:lang w:val="ro-RO"/>
+              </w:rPr>
+              <w:t>Virtual Private Network</w:t>
+            </w:r>
+          </w:p>
+        </w:tc>
+      </w:tr>
     </w:tbl>
     <w:p>
       <w:pPr>
@@ -4664,7 +5445,7 @@
       </w:pPr>
     </w:p>
     <w:sectPr>
-      <w:footerReference w:type="default" r:id="rId14"/>
+      <w:footerReference w:type="default" r:id="rId16"/>
       <w:pgSz w:w="12240" w:h="15840"/>
       <w:pgMar w:top="1440" w:right="1440" w:bottom="1440" w:left="1440" w:header="720" w:footer="720" w:gutter="0"/>
       <w:pgNumType w:start="1"/>
@@ -5432,6 +6213,119 @@
     </w:lvl>
   </w:abstractNum>
   <w:abstractNum w:abstractNumId="6" w15:restartNumberingAfterBreak="0">
+    <w:nsid w:val="54285414"/>
+    <w:multiLevelType w:val="hybridMultilevel"/>
+    <w:tmpl w:val="9FE495D4"/>
+    <w:lvl w:ilvl="0" w:tplc="C778C406">
+      <w:start w:val="2"/>
+      <w:numFmt w:val="bullet"/>
+      <w:lvlText w:val=""/>
+      <w:lvlJc w:val="left"/>
+      <w:pPr>
+        <w:ind w:left="1080" w:hanging="360"/>
+      </w:pPr>
+      <w:rPr>
+        <w:rFonts w:ascii="Wingdings" w:eastAsiaTheme="minorHAnsi" w:hAnsi="Wingdings" w:cs="Times New Roman" w:hint="default"/>
+      </w:rPr>
+    </w:lvl>
+    <w:lvl w:ilvl="1" w:tplc="04090003" w:tentative="1">
+      <w:start w:val="1"/>
+      <w:numFmt w:val="bullet"/>
+      <w:lvlText w:val="o"/>
+      <w:lvlJc w:val="left"/>
+      <w:pPr>
+        <w:ind w:left="1800" w:hanging="360"/>
+      </w:pPr>
+      <w:rPr>
+        <w:rFonts w:ascii="Courier New" w:hAnsi="Courier New" w:cs="Courier New" w:hint="default"/>
+      </w:rPr>
+    </w:lvl>
+    <w:lvl w:ilvl="2" w:tplc="04090005" w:tentative="1">
+      <w:start w:val="1"/>
+      <w:numFmt w:val="bullet"/>
+      <w:lvlText w:val=""/>
+      <w:lvlJc w:val="left"/>
+      <w:pPr>
+        <w:ind w:left="2520" w:hanging="360"/>
+      </w:pPr>
+      <w:rPr>
+        <w:rFonts w:ascii="Wingdings" w:hAnsi="Wingdings" w:hint="default"/>
+      </w:rPr>
+    </w:lvl>
+    <w:lvl w:ilvl="3" w:tplc="04090001" w:tentative="1">
+      <w:start w:val="1"/>
+      <w:numFmt w:val="bullet"/>
+      <w:lvlText w:val=""/>
+      <w:lvlJc w:val="left"/>
+      <w:pPr>
+        <w:ind w:left="3240" w:hanging="360"/>
+      </w:pPr>
+      <w:rPr>
+        <w:rFonts w:ascii="Symbol" w:hAnsi="Symbol" w:hint="default"/>
+      </w:rPr>
+    </w:lvl>
+    <w:lvl w:ilvl="4" w:tplc="04090003" w:tentative="1">
+      <w:start w:val="1"/>
+      <w:numFmt w:val="bullet"/>
+      <w:lvlText w:val="o"/>
+      <w:lvlJc w:val="left"/>
+      <w:pPr>
+        <w:ind w:left="3960" w:hanging="360"/>
+      </w:pPr>
+      <w:rPr>
+        <w:rFonts w:ascii="Courier New" w:hAnsi="Courier New" w:cs="Courier New" w:hint="default"/>
+      </w:rPr>
+    </w:lvl>
+    <w:lvl w:ilvl="5" w:tplc="04090005" w:tentative="1">
+      <w:start w:val="1"/>
+      <w:numFmt w:val="bullet"/>
+      <w:lvlText w:val=""/>
+      <w:lvlJc w:val="left"/>
+      <w:pPr>
+        <w:ind w:left="4680" w:hanging="360"/>
+      </w:pPr>
+      <w:rPr>
+        <w:rFonts w:ascii="Wingdings" w:hAnsi="Wingdings" w:hint="default"/>
+      </w:rPr>
+    </w:lvl>
+    <w:lvl w:ilvl="6" w:tplc="04090001" w:tentative="1">
+      <w:start w:val="1"/>
+      <w:numFmt w:val="bullet"/>
+      <w:lvlText w:val=""/>
+      <w:lvlJc w:val="left"/>
+      <w:pPr>
+        <w:ind w:left="5400" w:hanging="360"/>
+      </w:pPr>
+      <w:rPr>
+        <w:rFonts w:ascii="Symbol" w:hAnsi="Symbol" w:hint="default"/>
+      </w:rPr>
+    </w:lvl>
+    <w:lvl w:ilvl="7" w:tplc="04090003" w:tentative="1">
+      <w:start w:val="1"/>
+      <w:numFmt w:val="bullet"/>
+      <w:lvlText w:val="o"/>
+      <w:lvlJc w:val="left"/>
+      <w:pPr>
+        <w:ind w:left="6120" w:hanging="360"/>
+      </w:pPr>
+      <w:rPr>
+        <w:rFonts w:ascii="Courier New" w:hAnsi="Courier New" w:cs="Courier New" w:hint="default"/>
+      </w:rPr>
+    </w:lvl>
+    <w:lvl w:ilvl="8" w:tplc="04090005" w:tentative="1">
+      <w:start w:val="1"/>
+      <w:numFmt w:val="bullet"/>
+      <w:lvlText w:val=""/>
+      <w:lvlJc w:val="left"/>
+      <w:pPr>
+        <w:ind w:left="6840" w:hanging="360"/>
+      </w:pPr>
+      <w:rPr>
+        <w:rFonts w:ascii="Wingdings" w:hAnsi="Wingdings" w:hint="default"/>
+      </w:rPr>
+    </w:lvl>
+  </w:abstractNum>
+  <w:abstractNum w:abstractNumId="7" w15:restartNumberingAfterBreak="0">
     <w:nsid w:val="64E623BE"/>
     <w:multiLevelType w:val="hybridMultilevel"/>
     <w:tmpl w:val="CD20F36C"/>
@@ -5515,6 +6409,119 @@
       <w:pPr>
         <w:ind w:left="6480" w:hanging="180"/>
       </w:pPr>
+    </w:lvl>
+  </w:abstractNum>
+  <w:abstractNum w:abstractNumId="8" w15:restartNumberingAfterBreak="0">
+    <w:nsid w:val="72B97CE1"/>
+    <w:multiLevelType w:val="hybridMultilevel"/>
+    <w:tmpl w:val="9A7ACE16"/>
+    <w:lvl w:ilvl="0" w:tplc="9A1E200A">
+      <w:start w:val="2"/>
+      <w:numFmt w:val="bullet"/>
+      <w:lvlText w:val=""/>
+      <w:lvlJc w:val="left"/>
+      <w:pPr>
+        <w:ind w:left="1080" w:hanging="360"/>
+      </w:pPr>
+      <w:rPr>
+        <w:rFonts w:ascii="Wingdings" w:eastAsiaTheme="minorHAnsi" w:hAnsi="Wingdings" w:cs="Times New Roman" w:hint="default"/>
+      </w:rPr>
+    </w:lvl>
+    <w:lvl w:ilvl="1" w:tplc="04090003" w:tentative="1">
+      <w:start w:val="1"/>
+      <w:numFmt w:val="bullet"/>
+      <w:lvlText w:val="o"/>
+      <w:lvlJc w:val="left"/>
+      <w:pPr>
+        <w:ind w:left="1800" w:hanging="360"/>
+      </w:pPr>
+      <w:rPr>
+        <w:rFonts w:ascii="Courier New" w:hAnsi="Courier New" w:cs="Courier New" w:hint="default"/>
+      </w:rPr>
+    </w:lvl>
+    <w:lvl w:ilvl="2" w:tplc="04090005" w:tentative="1">
+      <w:start w:val="1"/>
+      <w:numFmt w:val="bullet"/>
+      <w:lvlText w:val=""/>
+      <w:lvlJc w:val="left"/>
+      <w:pPr>
+        <w:ind w:left="2520" w:hanging="360"/>
+      </w:pPr>
+      <w:rPr>
+        <w:rFonts w:ascii="Wingdings" w:hAnsi="Wingdings" w:hint="default"/>
+      </w:rPr>
+    </w:lvl>
+    <w:lvl w:ilvl="3" w:tplc="04090001" w:tentative="1">
+      <w:start w:val="1"/>
+      <w:numFmt w:val="bullet"/>
+      <w:lvlText w:val=""/>
+      <w:lvlJc w:val="left"/>
+      <w:pPr>
+        <w:ind w:left="3240" w:hanging="360"/>
+      </w:pPr>
+      <w:rPr>
+        <w:rFonts w:ascii="Symbol" w:hAnsi="Symbol" w:hint="default"/>
+      </w:rPr>
+    </w:lvl>
+    <w:lvl w:ilvl="4" w:tplc="04090003" w:tentative="1">
+      <w:start w:val="1"/>
+      <w:numFmt w:val="bullet"/>
+      <w:lvlText w:val="o"/>
+      <w:lvlJc w:val="left"/>
+      <w:pPr>
+        <w:ind w:left="3960" w:hanging="360"/>
+      </w:pPr>
+      <w:rPr>
+        <w:rFonts w:ascii="Courier New" w:hAnsi="Courier New" w:cs="Courier New" w:hint="default"/>
+      </w:rPr>
+    </w:lvl>
+    <w:lvl w:ilvl="5" w:tplc="04090005" w:tentative="1">
+      <w:start w:val="1"/>
+      <w:numFmt w:val="bullet"/>
+      <w:lvlText w:val=""/>
+      <w:lvlJc w:val="left"/>
+      <w:pPr>
+        <w:ind w:left="4680" w:hanging="360"/>
+      </w:pPr>
+      <w:rPr>
+        <w:rFonts w:ascii="Wingdings" w:hAnsi="Wingdings" w:hint="default"/>
+      </w:rPr>
+    </w:lvl>
+    <w:lvl w:ilvl="6" w:tplc="04090001" w:tentative="1">
+      <w:start w:val="1"/>
+      <w:numFmt w:val="bullet"/>
+      <w:lvlText w:val=""/>
+      <w:lvlJc w:val="left"/>
+      <w:pPr>
+        <w:ind w:left="5400" w:hanging="360"/>
+      </w:pPr>
+      <w:rPr>
+        <w:rFonts w:ascii="Symbol" w:hAnsi="Symbol" w:hint="default"/>
+      </w:rPr>
+    </w:lvl>
+    <w:lvl w:ilvl="7" w:tplc="04090003" w:tentative="1">
+      <w:start w:val="1"/>
+      <w:numFmt w:val="bullet"/>
+      <w:lvlText w:val="o"/>
+      <w:lvlJc w:val="left"/>
+      <w:pPr>
+        <w:ind w:left="6120" w:hanging="360"/>
+      </w:pPr>
+      <w:rPr>
+        <w:rFonts w:ascii="Courier New" w:hAnsi="Courier New" w:cs="Courier New" w:hint="default"/>
+      </w:rPr>
+    </w:lvl>
+    <w:lvl w:ilvl="8" w:tplc="04090005" w:tentative="1">
+      <w:start w:val="1"/>
+      <w:numFmt w:val="bullet"/>
+      <w:lvlText w:val=""/>
+      <w:lvlJc w:val="left"/>
+      <w:pPr>
+        <w:ind w:left="6840" w:hanging="360"/>
+      </w:pPr>
+      <w:rPr>
+        <w:rFonts w:ascii="Wingdings" w:hAnsi="Wingdings" w:hint="default"/>
+      </w:rPr>
     </w:lvl>
   </w:abstractNum>
   <w:num w:numId="1" w16cid:durableId="918902980">
@@ -5527,7 +6534,7 @@
     <w:abstractNumId w:val="0"/>
   </w:num>
   <w:num w:numId="4" w16cid:durableId="248201936">
-    <w:abstractNumId w:val="6"/>
+    <w:abstractNumId w:val="7"/>
   </w:num>
   <w:num w:numId="5" w16cid:durableId="1718775458">
     <w:abstractNumId w:val="1"/>
@@ -5537,6 +6544,12 @@
   </w:num>
   <w:num w:numId="7" w16cid:durableId="235552884">
     <w:abstractNumId w:val="5"/>
+  </w:num>
+  <w:num w:numId="8" w16cid:durableId="1636330952">
+    <w:abstractNumId w:val="6"/>
+  </w:num>
+  <w:num w:numId="9" w16cid:durableId="262612192">
+    <w:abstractNumId w:val="8"/>
   </w:num>
 </w:numbering>
 </file>
@@ -6699,7 +7712,7 @@
     <b:MonthAccessed>01</b:MonthAccessed>
     <b:DayAccessed>13</b:DayAccessed>
     <b:URL>https://owasp.org/API-Security/editions/2023/en/0x11-t10/</b:URL>
-    <b:RefOrder>3</b:RefOrder>
+    <b:RefOrder>6</b:RefOrder>
   </b:Source>
   <b:Source>
     <b:Tag>Int94</b:Tag>
@@ -6716,11 +7729,71 @@
     <b:Publisher>International Organization for Standardization</b:Publisher>
     <b:RefOrder>2</b:RefOrder>
   </b:Source>
+  <b:Source>
+    <b:Tag>Dep20</b:Tag>
+    <b:SourceType>InternetSite</b:SourceType>
+    <b:Guid>{6B9ACB81-1580-4CC5-9067-BA64B3889B0A}</b:Guid>
+    <b:Title>Archive of "Control System Security DMZ"</b:Title>
+    <b:Year>2020</b:Year>
+    <b:Author>
+      <b:Author>
+        <b:Corporate>Department of Homeland Security USA</b:Corporate>
+      </b:Author>
+    </b:Author>
+    <b:ProductionCompany>Department of Homeland Security USA</b:ProductionCompany>
+    <b:Month>May</b:Month>
+    <b:Day>9</b:Day>
+    <b:YearAccessed>2024</b:YearAccessed>
+    <b:MonthAccessed>February</b:MonthAccessed>
+    <b:DayAccessed>2</b:DayAccessed>
+    <b:URL>https://web.archive.org/web/20200609134629/https://www.us-cert.gov/ics/Control_System_Security_DMZ-Definition.html</b:URL>
+    <b:RefOrder>3</b:RefOrder>
+  </b:Source>
+  <b:Source>
+    <b:Tag>IEE98</b:Tag>
+    <b:SourceType>InternetSite</b:SourceType>
+    <b:Guid>{2C2651C0-DA63-4013-894C-CD91D6D24038}</b:Guid>
+    <b:Author>
+      <b:Author>
+        <b:Corporate>IEEE</b:Corporate>
+      </b:Author>
+    </b:Author>
+    <b:Title>802.1Q-1998 - IEEE Standards for Local and Metropolitan Area Networks: Virtual Bridged Local Area Networks</b:Title>
+    <b:ProductionCompany>IEEE</b:ProductionCompany>
+    <b:Year>1998</b:Year>
+    <b:Month>1</b:Month>
+    <b:Day>1</b:Day>
+    <b:YearAccessed>2024</b:YearAccessed>
+    <b:MonthAccessed>2</b:MonthAccessed>
+    <b:DayAccessed>24</b:DayAccessed>
+    <b:URL>https://ieeexplore.ieee.org/document/753056</b:URL>
+    <b:RefOrder>4</b:RefOrder>
+  </b:Source>
+  <b:Source>
+    <b:Tag>IBM24</b:Tag>
+    <b:SourceType>InternetSite</b:SourceType>
+    <b:Guid>{6A2BF574-0123-45C3-A1A8-09B3B3A2D481}</b:Guid>
+    <b:Author>
+      <b:Author>
+        <b:Corporate>IBM</b:Corporate>
+      </b:Author>
+    </b:Author>
+    <b:Title>IBM X-Force Threat Intelligence Index 2024</b:Title>
+    <b:ProductionCompany>IBM</b:ProductionCompany>
+    <b:Year>2024</b:Year>
+    <b:Month>1</b:Month>
+    <b:Day>1</b:Day>
+    <b:YearAccessed>2024</b:YearAccessed>
+    <b:MonthAccessed>2</b:MonthAccessed>
+    <b:DayAccessed>25</b:DayAccessed>
+    <b:URL>https://www.ibm.com/account/reg/us-en/signup?formid=urx-52629</b:URL>
+    <b:RefOrder>5</b:RefOrder>
+  </b:Source>
 </b:Sources>
 </file>
 
 <file path=customXml/itemProps1.xml><?xml version="1.0" encoding="utf-8"?>
-<ds:datastoreItem xmlns:ds="http://schemas.openxmlformats.org/officeDocument/2006/customXml" ds:itemID="{847510F2-5E54-411B-B65D-9C4EECA9B51C}">
+<ds:datastoreItem xmlns:ds="http://schemas.openxmlformats.org/officeDocument/2006/customXml" ds:itemID="{7EF089DD-96E1-4C0A-BDA0-95FE2B81857C}">
   <ds:schemaRefs>
     <ds:schemaRef ds:uri="http://schemas.openxmlformats.org/officeDocument/2006/bibliography"/>
   </ds:schemaRefs>

</xml_diff>